<commit_message>
Added Testing Document Draft to the Documentation folder
</commit_message>
<xml_diff>
--- a/Documentation/Testing Document.docx
+++ b/Documentation/Testing Document.docx
@@ -954,6 +954,31 @@
         <w:t xml:space="preserve">Test Cases Description and Implementations </w:t>
       </w:r>
     </w:p>
+    <w:p>
+      <w:pPr>
+        <w:rPr>
+          <w:rFonts w:ascii="Arial" w:hAnsi="Arial" w:cs="Arial"/>
+          <w:lang w:val="en-US"/>
+        </w:rPr>
+      </w:pPr>
+      <w:r>
+        <w:rPr>
+          <w:rFonts w:ascii="Arial" w:hAnsi="Arial" w:cs="Arial"/>
+          <w:u w:val="single"/>
+          <w:lang w:val="en-US"/>
+        </w:rPr>
+        <w:t>Note</w:t>
+      </w:r>
+      <w:r>
+        <w:rPr>
+          <w:rFonts w:ascii="Arial" w:hAnsi="Arial" w:cs="Arial"/>
+          <w:lang w:val="en-US"/>
+        </w:rPr>
+        <w:t xml:space="preserve">: Test cases have not been written yet </w:t>
+      </w:r>
+      <w:bookmarkStart w:id="0" w:name="_GoBack"/>
+      <w:bookmarkEnd w:id="0"/>
+    </w:p>
     <w:tbl>
       <w:tblPr>
         <w:tblStyle w:val="TableGrid"/>
@@ -1637,8 +1662,6 @@
           <w:lang w:val="en-US"/>
         </w:rPr>
       </w:pPr>
-      <w:bookmarkStart w:id="0" w:name="_GoBack"/>
-      <w:bookmarkEnd w:id="0"/>
     </w:p>
     <w:p>
       <w:pPr>

</xml_diff>